<commit_message>
Updates since last meeting (21/7)
</commit_message>
<xml_diff>
--- a/Datenbanken Einordnung.docx
+++ b/Datenbanken Einordnung.docx
@@ -130,6 +130,37 @@
           <w:szCs w:val="24"/>
         </w:rPr>
         <w:t>MapDB</w:t>
+      </w:r>
+      <w:proofErr w:type="spellEnd"/>
+    </w:p>
+    <w:p>
+      <w:pPr>
+        <w:rPr>
+          <w:rFonts w:ascii="Times New Roman" w:hAnsi="Times New Roman" w:cs="Times New Roman"/>
+          <w:b/>
+          <w:bCs/>
+          <w:sz w:val="24"/>
+          <w:szCs w:val="24"/>
+        </w:rPr>
+      </w:pPr>
+      <w:r>
+        <w:rPr>
+          <w:rFonts w:ascii="Times New Roman" w:hAnsi="Times New Roman" w:cs="Times New Roman"/>
+          <w:b/>
+          <w:bCs/>
+          <w:sz w:val="24"/>
+          <w:szCs w:val="24"/>
+        </w:rPr>
+        <w:t>-</w:t>
+      </w:r>
+      <w:proofErr w:type="spellStart"/>
+      <w:r>
+        <w:rPr>
+          <w:rFonts w:ascii="Times New Roman" w:hAnsi="Times New Roman" w:cs="Times New Roman"/>
+          <w:sz w:val="24"/>
+          <w:szCs w:val="24"/>
+        </w:rPr>
+        <w:t>WhiteDB</w:t>
       </w:r>
       <w:proofErr w:type="spellEnd"/>
     </w:p>
@@ -435,13 +466,15 @@
           <w:rFonts w:ascii="Times New Roman" w:hAnsi="Times New Roman" w:cs="Times New Roman"/>
           <w:sz w:val="24"/>
           <w:szCs w:val="24"/>
-        </w:rPr>
-      </w:pPr>
-      <w:r>
-        <w:rPr>
-          <w:rFonts w:ascii="Times New Roman" w:hAnsi="Times New Roman" w:cs="Times New Roman"/>
-          <w:sz w:val="24"/>
-          <w:szCs w:val="24"/>
+          <w:lang w:val="en-US"/>
+        </w:rPr>
+      </w:pPr>
+      <w:r>
+        <w:rPr>
+          <w:rFonts w:ascii="Times New Roman" w:hAnsi="Times New Roman" w:cs="Times New Roman"/>
+          <w:sz w:val="24"/>
+          <w:szCs w:val="24"/>
+          <w:lang w:val="en-US"/>
         </w:rPr>
         <w:t>- SSDB</w:t>
       </w:r>
@@ -450,6 +483,7 @@
           <w:rFonts w:ascii="Times New Roman" w:hAnsi="Times New Roman" w:cs="Times New Roman"/>
           <w:sz w:val="24"/>
           <w:szCs w:val="24"/>
+          <w:lang w:val="en-US"/>
         </w:rPr>
         <w:t xml:space="preserve"> (</w:t>
       </w:r>
@@ -462,6 +496,7 @@
             <w:sz w:val="24"/>
             <w:szCs w:val="24"/>
             <w:u w:val="none"/>
+            <w:lang w:val="en-US"/>
           </w:rPr>
           <w:t>SSDB - Clients</w:t>
         </w:r>
@@ -471,6 +506,7 @@
           <w:rFonts w:ascii="Times New Roman" w:hAnsi="Times New Roman" w:cs="Times New Roman"/>
           <w:sz w:val="24"/>
           <w:szCs w:val="24"/>
+          <w:lang w:val="en-US"/>
         </w:rPr>
         <w:t>)</w:t>
       </w:r>
@@ -481,13 +517,15 @@
           <w:rFonts w:ascii="Times New Roman" w:hAnsi="Times New Roman" w:cs="Times New Roman"/>
           <w:sz w:val="24"/>
           <w:szCs w:val="24"/>
-        </w:rPr>
-      </w:pPr>
-      <w:r>
-        <w:rPr>
-          <w:rFonts w:ascii="Times New Roman" w:hAnsi="Times New Roman" w:cs="Times New Roman"/>
-          <w:sz w:val="24"/>
-          <w:szCs w:val="24"/>
+          <w:lang w:val="en-US"/>
+        </w:rPr>
+      </w:pPr>
+      <w:r>
+        <w:rPr>
+          <w:rFonts w:ascii="Times New Roman" w:hAnsi="Times New Roman" w:cs="Times New Roman"/>
+          <w:sz w:val="24"/>
+          <w:szCs w:val="24"/>
+          <w:lang w:val="en-US"/>
         </w:rPr>
         <w:t xml:space="preserve">- </w:t>
       </w:r>
@@ -497,6 +535,7 @@
           <w:rFonts w:ascii="Times New Roman" w:hAnsi="Times New Roman" w:cs="Times New Roman"/>
           <w:sz w:val="24"/>
           <w:szCs w:val="24"/>
+          <w:lang w:val="en-US"/>
         </w:rPr>
         <w:t>Ehcache</w:t>
       </w:r>
@@ -506,6 +545,7 @@
           <w:rFonts w:ascii="Times New Roman" w:hAnsi="Times New Roman" w:cs="Times New Roman"/>
           <w:sz w:val="24"/>
           <w:szCs w:val="24"/>
+          <w:lang w:val="en-US"/>
         </w:rPr>
         <w:t xml:space="preserve"> (</w:t>
       </w:r>
@@ -518,6 +558,7 @@
             <w:sz w:val="24"/>
             <w:szCs w:val="24"/>
             <w:u w:val="none"/>
+            <w:lang w:val="en-US"/>
           </w:rPr>
           <w:t>Downloads (ehcache.org)</w:t>
         </w:r>
@@ -527,6 +568,7 @@
           <w:rFonts w:ascii="Times New Roman" w:hAnsi="Times New Roman" w:cs="Times New Roman"/>
           <w:sz w:val="24"/>
           <w:szCs w:val="24"/>
+          <w:lang w:val="en-US"/>
         </w:rPr>
         <w:t>)</w:t>
       </w:r>

</xml_diff>